<commit_message>
Atualiza docx de instauracao de IC
</commit_message>
<xml_diff>
--- a/dominio/documentos/doc_templates/instauracao_IC.docx
+++ b/dominio/documentos/doc_templates/instauracao_IC.docx
@@ -128,9 +128,9 @@
         <w:tblLook w:val="04a0" w:noVBand="1" w:noHBand="0" w:lastColumn="0" w:firstColumn="1" w:lastRow="0" w:firstRow="1"/>
       </w:tblPr>
       <w:tblGrid>
-        <w:gridCol w:w="1133"/>
+        <w:gridCol w:w="1132"/>
         <w:gridCol w:w="676"/>
-        <w:gridCol w:w="1560"/>
+        <w:gridCol w:w="1561"/>
         <w:gridCol w:w="1734"/>
         <w:gridCol w:w="2234"/>
         <w:gridCol w:w="1843"/>
@@ -139,7 +139,7 @@
         <w:trPr/>
         <w:tc>
           <w:tcPr>
-            <w:tcW w:w="1133" w:type="dxa"/>
+            <w:tcW w:w="1132" w:type="dxa"/>
             <w:tcBorders>
               <w:bottom w:val="dotted" w:sz="4" w:space="0" w:color="00000A"/>
               <w:insideH w:val="dotted" w:sz="4" w:space="0" w:color="00000A"/>
@@ -168,7 +168,7 @@
         </w:tc>
         <w:tc>
           <w:tcPr>
-            <w:tcW w:w="2236" w:type="dxa"/>
+            <w:tcW w:w="2237" w:type="dxa"/>
             <w:gridSpan w:val="2"/>
             <w:tcBorders>
               <w:bottom w:val="dotted" w:sz="4" w:space="0" w:color="00000A"/>
@@ -314,7 +314,7 @@
         <w:trPr/>
         <w:tc>
           <w:tcPr>
-            <w:tcW w:w="1809" w:type="dxa"/>
+            <w:tcW w:w="1808" w:type="dxa"/>
             <w:gridSpan w:val="2"/>
             <w:tcBorders>
               <w:top w:val="dotted" w:sz="4" w:space="0" w:color="00000A"/>
@@ -346,7 +346,7 @@
         </w:tc>
         <w:tc>
           <w:tcPr>
-            <w:tcW w:w="7371" w:type="dxa"/>
+            <w:tcW w:w="7372" w:type="dxa"/>
             <w:gridSpan w:val="4"/>
             <w:tcBorders>
               <w:top w:val="dotted" w:sz="4" w:space="0" w:color="00000A"/>
@@ -382,7 +382,7 @@
         </w:trPr>
         <w:tc>
           <w:tcPr>
-            <w:tcW w:w="1809" w:type="dxa"/>
+            <w:tcW w:w="1808" w:type="dxa"/>
             <w:gridSpan w:val="2"/>
             <w:tcBorders>
               <w:top w:val="dotted" w:sz="4" w:space="0" w:color="00000A"/>
@@ -414,7 +414,7 @@
         </w:tc>
         <w:tc>
           <w:tcPr>
-            <w:tcW w:w="7371" w:type="dxa"/>
+            <w:tcW w:w="7372" w:type="dxa"/>
             <w:gridSpan w:val="4"/>
             <w:tcBorders>
               <w:top w:val="dotted" w:sz="4" w:space="0" w:color="00000A"/>
@@ -448,7 +448,7 @@
         <w:trPr/>
         <w:tc>
           <w:tcPr>
-            <w:tcW w:w="1809" w:type="dxa"/>
+            <w:tcW w:w="1808" w:type="dxa"/>
             <w:gridSpan w:val="2"/>
             <w:tcBorders>
               <w:top w:val="dotted" w:sz="4" w:space="0" w:color="00000A"/>
@@ -480,7 +480,7 @@
         </w:tc>
         <w:tc>
           <w:tcPr>
-            <w:tcW w:w="7371" w:type="dxa"/>
+            <w:tcW w:w="7372" w:type="dxa"/>
             <w:gridSpan w:val="4"/>
             <w:tcBorders>
               <w:top w:val="dotted" w:sz="4" w:space="0" w:color="00000A"/>
@@ -514,7 +514,7 @@
         <w:trPr/>
         <w:tc>
           <w:tcPr>
-            <w:tcW w:w="1809" w:type="dxa"/>
+            <w:tcW w:w="1808" w:type="dxa"/>
             <w:gridSpan w:val="2"/>
             <w:tcBorders>
               <w:top w:val="dotted" w:sz="4" w:space="0" w:color="00000A"/>
@@ -546,7 +546,7 @@
         </w:tc>
         <w:tc>
           <w:tcPr>
-            <w:tcW w:w="7371" w:type="dxa"/>
+            <w:tcW w:w="7372" w:type="dxa"/>
             <w:gridSpan w:val="4"/>
             <w:tcBorders>
               <w:top w:val="dotted" w:sz="4" w:space="0" w:color="00000A"/>
@@ -580,7 +580,7 @@
         <w:trPr/>
         <w:tc>
           <w:tcPr>
-            <w:tcW w:w="1809" w:type="dxa"/>
+            <w:tcW w:w="1808" w:type="dxa"/>
             <w:gridSpan w:val="2"/>
             <w:tcBorders>
               <w:top w:val="dotted" w:sz="4" w:space="0" w:color="00000A"/>
@@ -612,7 +612,7 @@
         </w:tc>
         <w:tc>
           <w:tcPr>
-            <w:tcW w:w="7371" w:type="dxa"/>
+            <w:tcW w:w="7372" w:type="dxa"/>
             <w:gridSpan w:val="4"/>
             <w:tcBorders>
               <w:top w:val="dotted" w:sz="4" w:space="0" w:color="00000A"/>
@@ -637,7 +637,27 @@
                 <w:sz w:val="22"/>
                 <w:szCs w:val="22"/>
               </w:rPr>
-              <w:t>{{ investigado }}</w:t>
+              <w:t>{{ investigado</w:t>
+            </w:r>
+            <w:r>
+              <w:rPr>
+                <w:rFonts w:cs="Calibri" w:ascii="Spranq eco sans" w:hAnsi="Spranq eco sans"/>
+                <w:b/>
+                <w:color w:val="FF0000"/>
+                <w:sz w:val="22"/>
+                <w:szCs w:val="22"/>
+              </w:rPr>
+              <w:t>s</w:t>
+            </w:r>
+            <w:r>
+              <w:rPr>
+                <w:rFonts w:cs="Calibri" w:ascii="Spranq eco sans" w:hAnsi="Spranq eco sans"/>
+                <w:b/>
+                <w:color w:val="FF0000"/>
+                <w:sz w:val="22"/>
+                <w:szCs w:val="22"/>
+              </w:rPr>
+              <w:t xml:space="preserve"> }}</w:t>
             </w:r>
           </w:p>
         </w:tc>
@@ -646,7 +666,7 @@
         <w:trPr/>
         <w:tc>
           <w:tcPr>
-            <w:tcW w:w="1809" w:type="dxa"/>
+            <w:tcW w:w="1808" w:type="dxa"/>
             <w:gridSpan w:val="2"/>
             <w:tcBorders>
               <w:top w:val="dotted" w:sz="4" w:space="0" w:color="00000A"/>
@@ -678,7 +698,7 @@
         </w:tc>
         <w:tc>
           <w:tcPr>
-            <w:tcW w:w="7371" w:type="dxa"/>
+            <w:tcW w:w="7372" w:type="dxa"/>
             <w:gridSpan w:val="4"/>
             <w:tcBorders>
               <w:top w:val="dotted" w:sz="4" w:space="0" w:color="00000A"/>
@@ -712,7 +732,7 @@
         <w:trPr/>
         <w:tc>
           <w:tcPr>
-            <w:tcW w:w="1809" w:type="dxa"/>
+            <w:tcW w:w="1808" w:type="dxa"/>
             <w:gridSpan w:val="2"/>
             <w:tcBorders>
               <w:top w:val="dotted" w:sz="4" w:space="0" w:color="00000A"/>
@@ -743,7 +763,7 @@
         </w:tc>
         <w:tc>
           <w:tcPr>
-            <w:tcW w:w="7371" w:type="dxa"/>
+            <w:tcW w:w="7372" w:type="dxa"/>
             <w:gridSpan w:val="4"/>
             <w:tcBorders>
               <w:top w:val="dotted" w:sz="4" w:space="0" w:color="00000A"/>
@@ -1211,7 +1231,7 @@
         <w:docPartGallery w:val="Page Numbers (Bottom of Page)"/>
         <w:docPartUnique w:val="true"/>
       </w:docPartObj>
-      <w:id w:val="370089236"/>
+      <w:id w:val="1354223496"/>
     </w:sdtPr>
     <w:sdtContent>
       <w:p>
@@ -1314,7 +1334,11 @@
       <w:tc>
         <w:tcPr>
           <w:tcW w:w="9071" w:type="dxa"/>
-          <w:tcBorders/>
+          <w:tcBorders>
+            <w:top w:val="single" w:sz="4" w:space="0" w:color="000001"/>
+            <w:bottom w:val="single" w:sz="4" w:space="0" w:color="000001"/>
+            <w:insideH w:val="single" w:sz="4" w:space="0" w:color="000001"/>
+          </w:tcBorders>
           <w:shd w:fill="auto" w:val="clear"/>
           <w:vAlign w:val="center"/>
         </w:tcPr>
@@ -1333,7 +1357,7 @@
           <w:r>
             <w:rPr/>
             <w:drawing>
-              <wp:inline distT="0" distB="0" distL="19050" distR="6350">
+              <wp:inline distT="0" distB="0" distL="0" distR="0">
                 <wp:extent cx="698500" cy="707390"/>
                 <wp:effectExtent l="0" t="0" r="0" b="0"/>
                 <wp:docPr id="1" name="Imagem 28" descr="Logo_cor_mprj_300dpi"/>
@@ -1427,7 +1451,7 @@
       <w:tblInd w:w="108" w:type="dxa"/>
       <w:tblCellMar>
         <w:top w:w="0" w:type="dxa"/>
-        <w:left w:w="108" w:type="dxa"/>
+        <w:left w:w="113" w:type="dxa"/>
         <w:bottom w:w="0" w:type="dxa"/>
         <w:right w:w="108" w:type="dxa"/>
       </w:tblCellMar>
@@ -2134,11 +2158,11 @@
     </w:pPr>
     <w:rPr>
       <w:rFonts w:ascii="Times New Roman" w:hAnsi="Times New Roman" w:eastAsia="Times New Roman" w:cs="Times New Roman"/>
-      <w:color w:val="auto"/>
+      <w:color w:val="00000A"/>
       <w:kern w:val="0"/>
       <w:sz w:val="24"/>
       <w:szCs w:val="24"/>
-      <w:lang w:eastAsia="pt-BR" w:val="pt-BR" w:bidi="ar-SA"/>
+      <w:lang w:val="pt-BR" w:eastAsia="pt-BR" w:bidi="ar-SA"/>
     </w:rPr>
   </w:style>
   <w:style w:type="character" w:styleId="DefaultParagraphFont" w:default="1">
@@ -2478,7 +2502,7 @@
       <w:jc w:val="left"/>
     </w:pPr>
     <w:rPr>
-      <w:rFonts w:ascii="Arial" w:hAnsi="Arial" w:cs="Arial" w:eastAsia="Calibri"/>
+      <w:rFonts w:ascii="Arial" w:hAnsi="Arial" w:eastAsia="Calibri" w:cs="Arial"/>
       <w:color w:val="000000"/>
       <w:kern w:val="0"/>
       <w:sz w:val="24"/>

</xml_diff>